<commit_message>
Completed wish list document
</commit_message>
<xml_diff>
--- a/docs/Doc02_Wish-list.docx
+++ b/docs/Doc02_Wish-list.docx
@@ -53,7 +53,7 @@
         </w:numPr>
       </w:pPr>
       <w:r>
-        <w:t>Some stuff here</w:t>
+        <w:t>Have a high score button that will take the user to a separate high score page</w:t>
       </w:r>
     </w:p>
     <w:p>
@@ -64,6 +64,39 @@
           <w:numId w:val="1"/>
         </w:numPr>
       </w:pPr>
+      <w:r>
+        <w:t>Have a start button that will begin the gam</w:t>
+      </w:r>
+      <w:r>
+        <w:t>e</w:t>
+      </w:r>
+    </w:p>
+    <w:p>
+      <w:pPr>
+        <w:pStyle w:val="ListParagraph"/>
+        <w:numPr>
+          <w:ilvl w:val="0"/>
+          <w:numId w:val="1"/>
+        </w:numPr>
+      </w:pPr>
+      <w:r>
+        <w:t xml:space="preserve">Have a quit button that will </w:t>
+      </w:r>
+      <w:r>
+        <w:t>close the window and stop the program</w:t>
+      </w:r>
+    </w:p>
+    <w:p>
+      <w:pPr>
+        <w:pStyle w:val="ListParagraph"/>
+        <w:numPr>
+          <w:ilvl w:val="0"/>
+          <w:numId w:val="1"/>
+        </w:numPr>
+      </w:pPr>
+      <w:r>
+        <w:t>Have a Instructions tab where the user can go to learn about gameplay mechanics and purpose</w:t>
+      </w:r>
     </w:p>
     <w:p/>
     <w:p>
@@ -80,7 +113,25 @@
         </w:numPr>
       </w:pPr>
       <w:r>
-        <w:t>More stuff</w:t>
+        <w:t xml:space="preserve">Have a “hero” who can melee zombies and </w:t>
+      </w:r>
+      <w:r>
+        <w:t>build defenses</w:t>
+      </w:r>
+    </w:p>
+    <w:p>
+      <w:pPr>
+        <w:pStyle w:val="ListParagraph"/>
+        <w:numPr>
+          <w:ilvl w:val="1"/>
+          <w:numId w:val="1"/>
+        </w:numPr>
+      </w:pPr>
+      <w:r>
+        <w:t xml:space="preserve">The defenses will be put up by either gathering resources or </w:t>
+      </w:r>
+      <w:r>
+        <w:t>allowing mana to regenerate</w:t>
       </w:r>
     </w:p>
     <w:p>
@@ -91,6 +142,162 @@
           <w:numId w:val="1"/>
         </w:numPr>
       </w:pPr>
+      <w:r>
+        <w:t>The hero can upgrade their castle, as well as place turrets within their walls</w:t>
+      </w:r>
+    </w:p>
+    <w:p>
+      <w:pPr>
+        <w:pStyle w:val="ListParagraph"/>
+        <w:numPr>
+          <w:ilvl w:val="0"/>
+          <w:numId w:val="1"/>
+        </w:numPr>
+      </w:pPr>
+      <w:r>
+        <w:t>Zombies will seek out the tower in the middle, and try to destroy it</w:t>
+      </w:r>
+    </w:p>
+    <w:p>
+      <w:pPr>
+        <w:pStyle w:val="ListParagraph"/>
+        <w:numPr>
+          <w:ilvl w:val="1"/>
+          <w:numId w:val="1"/>
+        </w:numPr>
+      </w:pPr>
+      <w:r>
+        <w:t>They will have to get past the player, turrets, and defenses that have been made</w:t>
+      </w:r>
+    </w:p>
+    <w:p>
+      <w:pPr>
+        <w:pStyle w:val="ListParagraph"/>
+        <w:numPr>
+          <w:ilvl w:val="0"/>
+          <w:numId w:val="1"/>
+        </w:numPr>
+      </w:pPr>
+      <w:r>
+        <w:t xml:space="preserve">There will be a score proportionate to </w:t>
+      </w:r>
+      <w:r>
+        <w:t>how many zombies have died</w:t>
+      </w:r>
+    </w:p>
+    <w:p>
+      <w:pPr>
+        <w:pStyle w:val="ListParagraph"/>
+        <w:numPr>
+          <w:ilvl w:val="0"/>
+          <w:numId w:val="1"/>
+        </w:numPr>
+      </w:pPr>
+      <w:r>
+        <w:t>The player will be able to see their resources/mana, health, and health of the tower</w:t>
+      </w:r>
+    </w:p>
+    <w:p>
+      <w:pPr>
+        <w:pStyle w:val="ListParagraph"/>
+        <w:numPr>
+          <w:ilvl w:val="0"/>
+          <w:numId w:val="1"/>
+        </w:numPr>
+      </w:pPr>
+      <w:r>
+        <w:t>There may be “waves” of zombies that will determine the “win” factor</w:t>
+      </w:r>
+    </w:p>
+    <w:p>
+      <w:r>
+        <w:t>Win/Lose Screen</w:t>
+      </w:r>
+    </w:p>
+    <w:p>
+      <w:pPr>
+        <w:pStyle w:val="ListParagraph"/>
+        <w:numPr>
+          <w:ilvl w:val="0"/>
+          <w:numId w:val="1"/>
+        </w:numPr>
+      </w:pPr>
+      <w:r>
+        <w:t>There will be a winning a losing screen</w:t>
+      </w:r>
+    </w:p>
+    <w:p>
+      <w:pPr>
+        <w:pStyle w:val="ListParagraph"/>
+        <w:numPr>
+          <w:ilvl w:val="1"/>
+          <w:numId w:val="1"/>
+        </w:numPr>
+      </w:pPr>
+      <w:r>
+        <w:t>Both screens will allow the user to quit, and will display whether they won or lost</w:t>
+      </w:r>
+    </w:p>
+    <w:p>
+      <w:pPr>
+        <w:pStyle w:val="ListParagraph"/>
+        <w:numPr>
+          <w:ilvl w:val="2"/>
+          <w:numId w:val="1"/>
+        </w:numPr>
+      </w:pPr>
+      <w:r>
+        <w:t xml:space="preserve">Only the winning screen will allow the user to enter </w:t>
+      </w:r>
+      <w:r>
+        <w:t>a highscore</w:t>
+      </w:r>
+    </w:p>
+    <w:p>
+      <w:pPr>
+        <w:pStyle w:val="ListParagraph"/>
+        <w:numPr>
+          <w:ilvl w:val="1"/>
+          <w:numId w:val="1"/>
+        </w:numPr>
+      </w:pPr>
+      <w:r>
+        <w:t>Each screen will have an animation to go along with their win or death</w:t>
+      </w:r>
+    </w:p>
+    <w:p>
+      <w:r>
+        <w:t>Instructions tab</w:t>
+      </w:r>
+    </w:p>
+    <w:p>
+      <w:pPr>
+        <w:pStyle w:val="ListParagraph"/>
+        <w:numPr>
+          <w:ilvl w:val="0"/>
+          <w:numId w:val="2"/>
+        </w:numPr>
+      </w:pPr>
+      <w:r>
+        <w:t>Simply a static tab that shows the user the basics of gameplay</w:t>
+      </w:r>
+    </w:p>
+    <w:p>
+      <w:r>
+        <w:t>High score screen</w:t>
+      </w:r>
+    </w:p>
+    <w:p>
+      <w:pPr>
+        <w:pStyle w:val="ListParagraph"/>
+        <w:numPr>
+          <w:ilvl w:val="0"/>
+          <w:numId w:val="2"/>
+        </w:numPr>
+      </w:pPr>
+      <w:r>
+        <w:t xml:space="preserve">Another static screen that displays the user’s specified name and their score received on a winning condition. </w:t>
+      </w:r>
     </w:p>
     <w:p/>
     <w:p/>
@@ -121,6 +328,119 @@
         <w:rFonts w:ascii="Symbol" w:eastAsiaTheme="minorEastAsia" w:hAnsi="Symbol" w:cstheme="minorBidi" w:hint="default"/>
       </w:rPr>
     </w:lvl>
+    <w:lvl w:ilvl="1" w:tplc="04090003">
+      <w:start w:val="1"/>
+      <w:numFmt w:val="bullet"/>
+      <w:lvlText w:val="o"/>
+      <w:lvlJc w:val="left"/>
+      <w:pPr>
+        <w:ind w:left="1440" w:hanging="360"/>
+      </w:pPr>
+      <w:rPr>
+        <w:rFonts w:ascii="Courier New" w:hAnsi="Courier New" w:hint="default"/>
+      </w:rPr>
+    </w:lvl>
+    <w:lvl w:ilvl="2" w:tplc="04090005">
+      <w:start w:val="1"/>
+      <w:numFmt w:val="bullet"/>
+      <w:lvlText w:val=""/>
+      <w:lvlJc w:val="left"/>
+      <w:pPr>
+        <w:ind w:left="2160" w:hanging="360"/>
+      </w:pPr>
+      <w:rPr>
+        <w:rFonts w:ascii="Wingdings" w:hAnsi="Wingdings" w:hint="default"/>
+      </w:rPr>
+    </w:lvl>
+    <w:lvl w:ilvl="3" w:tplc="04090001" w:tentative="1">
+      <w:start w:val="1"/>
+      <w:numFmt w:val="bullet"/>
+      <w:lvlText w:val=""/>
+      <w:lvlJc w:val="left"/>
+      <w:pPr>
+        <w:ind w:left="2880" w:hanging="360"/>
+      </w:pPr>
+      <w:rPr>
+        <w:rFonts w:ascii="Symbol" w:hAnsi="Symbol" w:hint="default"/>
+      </w:rPr>
+    </w:lvl>
+    <w:lvl w:ilvl="4" w:tplc="04090003" w:tentative="1">
+      <w:start w:val="1"/>
+      <w:numFmt w:val="bullet"/>
+      <w:lvlText w:val="o"/>
+      <w:lvlJc w:val="left"/>
+      <w:pPr>
+        <w:ind w:left="3600" w:hanging="360"/>
+      </w:pPr>
+      <w:rPr>
+        <w:rFonts w:ascii="Courier New" w:hAnsi="Courier New" w:hint="default"/>
+      </w:rPr>
+    </w:lvl>
+    <w:lvl w:ilvl="5" w:tplc="04090005" w:tentative="1">
+      <w:start w:val="1"/>
+      <w:numFmt w:val="bullet"/>
+      <w:lvlText w:val=""/>
+      <w:lvlJc w:val="left"/>
+      <w:pPr>
+        <w:ind w:left="4320" w:hanging="360"/>
+      </w:pPr>
+      <w:rPr>
+        <w:rFonts w:ascii="Wingdings" w:hAnsi="Wingdings" w:hint="default"/>
+      </w:rPr>
+    </w:lvl>
+    <w:lvl w:ilvl="6" w:tplc="04090001" w:tentative="1">
+      <w:start w:val="1"/>
+      <w:numFmt w:val="bullet"/>
+      <w:lvlText w:val=""/>
+      <w:lvlJc w:val="left"/>
+      <w:pPr>
+        <w:ind w:left="5040" w:hanging="360"/>
+      </w:pPr>
+      <w:rPr>
+        <w:rFonts w:ascii="Symbol" w:hAnsi="Symbol" w:hint="default"/>
+      </w:rPr>
+    </w:lvl>
+    <w:lvl w:ilvl="7" w:tplc="04090003" w:tentative="1">
+      <w:start w:val="1"/>
+      <w:numFmt w:val="bullet"/>
+      <w:lvlText w:val="o"/>
+      <w:lvlJc w:val="left"/>
+      <w:pPr>
+        <w:ind w:left="5760" w:hanging="360"/>
+      </w:pPr>
+      <w:rPr>
+        <w:rFonts w:ascii="Courier New" w:hAnsi="Courier New" w:hint="default"/>
+      </w:rPr>
+    </w:lvl>
+    <w:lvl w:ilvl="8" w:tplc="04090005" w:tentative="1">
+      <w:start w:val="1"/>
+      <w:numFmt w:val="bullet"/>
+      <w:lvlText w:val=""/>
+      <w:lvlJc w:val="left"/>
+      <w:pPr>
+        <w:ind w:left="6480" w:hanging="360"/>
+      </w:pPr>
+      <w:rPr>
+        <w:rFonts w:ascii="Wingdings" w:hAnsi="Wingdings" w:hint="default"/>
+      </w:rPr>
+    </w:lvl>
+  </w:abstractNum>
+  <w:abstractNum w:abstractNumId="1" w15:restartNumberingAfterBreak="0">
+    <w:nsid w:val="7A392531"/>
+    <w:multiLevelType w:val="hybridMultilevel"/>
+    <w:tmpl w:val="BA88A9C0"/>
+    <w:lvl w:ilvl="0" w:tplc="04090001">
+      <w:start w:val="1"/>
+      <w:numFmt w:val="bullet"/>
+      <w:lvlText w:val=""/>
+      <w:lvlJc w:val="left"/>
+      <w:pPr>
+        <w:ind w:left="720" w:hanging="360"/>
+      </w:pPr>
+      <w:rPr>
+        <w:rFonts w:ascii="Symbol" w:hAnsi="Symbol" w:hint="default"/>
+      </w:rPr>
+    </w:lvl>
     <w:lvl w:ilvl="1" w:tplc="04090003" w:tentative="1">
       <w:start w:val="1"/>
       <w:numFmt w:val="bullet"/>
@@ -130,7 +450,7 @@
         <w:ind w:left="1440" w:hanging="360"/>
       </w:pPr>
       <w:rPr>
-        <w:rFonts w:ascii="Courier New" w:hAnsi="Courier New" w:hint="default"/>
+        <w:rFonts w:ascii="Courier New" w:hAnsi="Courier New" w:cs="Courier New" w:hint="default"/>
       </w:rPr>
     </w:lvl>
     <w:lvl w:ilvl="2" w:tplc="04090005" w:tentative="1">
@@ -166,7 +486,7 @@
         <w:ind w:left="3600" w:hanging="360"/>
       </w:pPr>
       <w:rPr>
-        <w:rFonts w:ascii="Courier New" w:hAnsi="Courier New" w:hint="default"/>
+        <w:rFonts w:ascii="Courier New" w:hAnsi="Courier New" w:cs="Courier New" w:hint="default"/>
       </w:rPr>
     </w:lvl>
     <w:lvl w:ilvl="5" w:tplc="04090005" w:tentative="1">
@@ -202,7 +522,7 @@
         <w:ind w:left="5760" w:hanging="360"/>
       </w:pPr>
       <w:rPr>
-        <w:rFonts w:ascii="Courier New" w:hAnsi="Courier New" w:hint="default"/>
+        <w:rFonts w:ascii="Courier New" w:hAnsi="Courier New" w:cs="Courier New" w:hint="default"/>
       </w:rPr>
     </w:lvl>
     <w:lvl w:ilvl="8" w:tplc="04090005" w:tentative="1">
@@ -220,6 +540,9 @@
   </w:abstractNum>
   <w:num w:numId="1">
     <w:abstractNumId w:val="0"/>
+  </w:num>
+  <w:num w:numId="2">
+    <w:abstractNumId w:val="1"/>
   </w:num>
 </w:numbering>
 </file>
@@ -620,6 +943,7 @@
   <w:style w:type="character" w:default="1" w:styleId="DefaultParagraphFont">
     <w:name w:val="Default Paragraph Font"/>
     <w:uiPriority w:val="1"/>
+    <w:semiHidden/>
     <w:unhideWhenUsed/>
   </w:style>
   <w:style w:type="table" w:default="1" w:styleId="TableNormal">

</xml_diff>